<commit_message>
updating profile and adding PDE certificate
</commit_message>
<xml_diff>
--- a/file/SHUBHAM TIWARI -1.docx
+++ b/file/SHUBHAM TIWARI -1.docx
@@ -1,6 +1,6 @@
 
 <file path=word/document.xml><?xml version="1.0" encoding="utf-8"?>
-<w:document xmlns:wpc="http://schemas.microsoft.com/office/word/2010/wordprocessingCanvas" xmlns:cx="http://schemas.microsoft.com/office/drawing/2014/chartex" xmlns:cx1="http://schemas.microsoft.com/office/drawing/2015/9/8/chartex" xmlns:cx2="http://schemas.microsoft.com/office/drawing/2015/10/21/chartex" xmlns:cx3="http://schemas.microsoft.com/office/drawing/2016/5/9/chartex" xmlns:cx4="http://schemas.microsoft.com/office/drawing/2016/5/10/chartex" xmlns:cx5="http://schemas.microsoft.com/office/drawing/2016/5/11/chartex" xmlns:cx6="http://schemas.microsoft.com/office/drawing/2016/5/12/chartex" xmlns:cx7="http://schemas.microsoft.com/office/drawing/2016/5/13/chartex" xmlns:cx8="http://schemas.microsoft.com/office/drawing/2016/5/14/chartex" xmlns:mc="http://schemas.openxmlformats.org/markup-compatibility/2006" xmlns:aink="http://schemas.microsoft.com/office/drawing/2016/ink" xmlns:am3d="http://schemas.microsoft.com/office/drawing/2017/model3d" xmlns:o="urn:schemas-microsoft-com:office:office" xmlns:oel="http://schemas.microsoft.com/office/2019/extlst" xmlns:r="http://schemas.openxmlformats.org/officeDocument/2006/relationships" xmlns:m="http://schemas.openxmlformats.org/officeDocument/2006/math" xmlns:v="urn:schemas-microsoft-com:vml" xmlns:wp14="http://schemas.microsoft.com/office/word/2010/wordprocessingDrawing" xmlns:wp="http://schemas.openxmlformats.org/drawingml/2006/wordprocessingDrawing" xmlns:w10="urn:schemas-microsoft-com:office:word" xmlns:w="http://schemas.openxmlformats.org/wordprocessingml/2006/main" xmlns:w14="http://schemas.microsoft.com/office/word/2010/wordml" xmlns:w15="http://schemas.microsoft.com/office/word/2012/wordml" xmlns:w16cex="http://schemas.microsoft.com/office/word/2018/wordml/cex" xmlns:w16cid="http://schemas.microsoft.com/office/word/2016/wordml/cid" xmlns:w16="http://schemas.microsoft.com/office/word/2018/wordml" xmlns:w16du="http://schemas.microsoft.com/office/word/2023/wordml/word16du" xmlns:w16sdtdh="http://schemas.microsoft.com/office/word/2020/wordml/sdtdatahash" xmlns:w16se="http://schemas.microsoft.com/office/word/2015/wordml/symex" xmlns:wpg="http://schemas.microsoft.com/office/word/2010/wordprocessingGroup" xmlns:wpi="http://schemas.microsoft.com/office/word/2010/wordprocessingInk" xmlns:wne="http://schemas.microsoft.com/office/word/2006/wordml" xmlns:wps="http://schemas.microsoft.com/office/word/2010/wordprocessingShape" mc:Ignorable="w14 w15 w16se w16cid w16 w16cex w16sdtdh w16du wp14">
+<w:document xmlns:wpc="http://schemas.microsoft.com/office/word/2010/wordprocessingCanvas" xmlns:cx="http://schemas.microsoft.com/office/drawing/2014/chartex" xmlns:cx1="http://schemas.microsoft.com/office/drawing/2015/9/8/chartex" xmlns:cx2="http://schemas.microsoft.com/office/drawing/2015/10/21/chartex" xmlns:cx3="http://schemas.microsoft.com/office/drawing/2016/5/9/chartex" xmlns:cx4="http://schemas.microsoft.com/office/drawing/2016/5/10/chartex" xmlns:cx5="http://schemas.microsoft.com/office/drawing/2016/5/11/chartex" xmlns:cx6="http://schemas.microsoft.com/office/drawing/2016/5/12/chartex" xmlns:cx7="http://schemas.microsoft.com/office/drawing/2016/5/13/chartex" xmlns:cx8="http://schemas.microsoft.com/office/drawing/2016/5/14/chartex" xmlns:mc="http://schemas.openxmlformats.org/markup-compatibility/2006" xmlns:aink="http://schemas.microsoft.com/office/drawing/2016/ink" xmlns:am3d="http://schemas.microsoft.com/office/drawing/2017/model3d" xmlns:o="urn:schemas-microsoft-com:office:office" xmlns:oel="http://schemas.microsoft.com/office/2019/extlst" xmlns:r="http://schemas.openxmlformats.org/officeDocument/2006/relationships" xmlns:m="http://schemas.openxmlformats.org/officeDocument/2006/math" xmlns:v="urn:schemas-microsoft-com:vml" xmlns:wp14="http://schemas.microsoft.com/office/word/2010/wordprocessingDrawing" xmlns:wp="http://schemas.openxmlformats.org/drawingml/2006/wordprocessingDrawing" xmlns:w10="urn:schemas-microsoft-com:office:word" xmlns:w="http://schemas.openxmlformats.org/wordprocessingml/2006/main" xmlns:w14="http://schemas.microsoft.com/office/word/2010/wordml" xmlns:w15="http://schemas.microsoft.com/office/word/2012/wordml" xmlns:w16cex="http://schemas.microsoft.com/office/word/2018/wordml/cex" xmlns:w16cid="http://schemas.microsoft.com/office/word/2016/wordml/cid" xmlns:w16="http://schemas.microsoft.com/office/word/2018/wordml" xmlns:w16du="http://schemas.microsoft.com/office/word/2023/wordml/word16du" xmlns:w16sdtdh="http://schemas.microsoft.com/office/word/2020/wordml/sdtdatahash" xmlns:w16sdtfl="http://schemas.microsoft.com/office/word/2024/wordml/sdtformatlock" xmlns:w16se="http://schemas.microsoft.com/office/word/2015/wordml/symex" xmlns:wpg="http://schemas.microsoft.com/office/word/2010/wordprocessingGroup" xmlns:wpi="http://schemas.microsoft.com/office/word/2010/wordprocessingInk" xmlns:wne="http://schemas.microsoft.com/office/word/2006/wordml" xmlns:wps="http://schemas.microsoft.com/office/word/2010/wordprocessingShape" mc:Ignorable="w14 w15 w16se w16cid w16 w16cex w16sdtdh w16sdtfl w16du wp14">
   <w:body>
     <w:p>
       <w:pPr>
@@ -83,7 +83,7 @@
                 <w:noProof/>
               </w:rPr>
               <w:drawing>
-                <wp:inline distT="0" distB="0" distL="0" distR="0" wp14:anchorId="7492C7D9" wp14:editId="040D5B0F">
+                <wp:inline distT="0" distB="0" distL="0" distR="0" wp14:anchorId="7492C7D9" wp14:editId="716AA680">
                   <wp:extent cx="337500" cy="337185"/>
                   <wp:effectExtent l="0" t="0" r="5715" b="5715"/>
                   <wp:docPr id="9" name="Picture 9" descr="Facebook Messenger, Logo Transparent Png – Pngset.com"/>
@@ -737,7 +737,7 @@
                 <w:noProof/>
               </w:rPr>
               <w:drawing>
-                <wp:inline distT="0" distB="0" distL="0" distR="0" wp14:anchorId="49D9B5A2" wp14:editId="0FD89D0B">
+                <wp:inline distT="0" distB="0" distL="0" distR="0" wp14:anchorId="49D9B5A2" wp14:editId="185E36D7">
                   <wp:extent cx="839972" cy="323517"/>
                   <wp:effectExtent l="0" t="0" r="0" b="635"/>
                   <wp:docPr id="12" name="Picture 12" descr="CodeChef - Wikipedia">
@@ -1692,6 +1692,14 @@
                 <w:sz w:val="16"/>
                 <w:szCs w:val="14"/>
               </w:rPr>
+              <w:t xml:space="preserve"> ETL pipeline at</w:t>
+            </w:r>
+            <w:r>
+              <w:rPr>
+                <w:rFonts w:ascii="Times New Roman" w:hAnsi="Times New Roman" w:cs="Times New Roman"/>
+                <w:sz w:val="16"/>
+                <w:szCs w:val="14"/>
+              </w:rPr>
               <w:t xml:space="preserve"> </w:t>
             </w:r>
             <w:r>
@@ -1885,7 +1893,15 @@
                 <w:sz w:val="16"/>
                 <w:szCs w:val="14"/>
               </w:rPr>
-              <w:t xml:space="preserve">Performed different POC with cloud run, cloud function, </w:t>
+              <w:t xml:space="preserve">Performed different POC with </w:t>
+            </w:r>
+            <w:r>
+              <w:rPr>
+                <w:rFonts w:ascii="Times New Roman" w:hAnsi="Times New Roman" w:cs="Times New Roman"/>
+                <w:sz w:val="16"/>
+                <w:szCs w:val="14"/>
+              </w:rPr>
+              <w:t xml:space="preserve">cloud scheduler, </w:t>
             </w:r>
             <w:proofErr w:type="spellStart"/>
             <w:r>
@@ -1894,6 +1910,24 @@
                 <w:sz w:val="16"/>
                 <w:szCs w:val="14"/>
               </w:rPr>
+              <w:t>pubsub</w:t>
+            </w:r>
+            <w:proofErr w:type="spellEnd"/>
+            <w:r>
+              <w:rPr>
+                <w:rFonts w:ascii="Times New Roman" w:hAnsi="Times New Roman" w:cs="Times New Roman"/>
+                <w:sz w:val="16"/>
+                <w:szCs w:val="14"/>
+              </w:rPr>
+              <w:t xml:space="preserve">, </w:t>
+            </w:r>
+            <w:proofErr w:type="spellStart"/>
+            <w:r>
+              <w:rPr>
+                <w:rFonts w:ascii="Times New Roman" w:hAnsi="Times New Roman" w:cs="Times New Roman"/>
+                <w:sz w:val="16"/>
+                <w:szCs w:val="14"/>
+              </w:rPr>
               <w:t>dataproc</w:t>
             </w:r>
             <w:proofErr w:type="spellEnd"/>
@@ -1904,6 +1938,14 @@
                 <w:szCs w:val="14"/>
               </w:rPr>
               <w:t xml:space="preserve"> and dataflow</w:t>
+            </w:r>
+            <w:r>
+              <w:rPr>
+                <w:rFonts w:ascii="Times New Roman" w:hAnsi="Times New Roman" w:cs="Times New Roman"/>
+                <w:sz w:val="16"/>
+                <w:szCs w:val="14"/>
+              </w:rPr>
+              <w:t xml:space="preserve"> batch &amp; streaming pipeline</w:t>
             </w:r>
           </w:p>
           <w:p>
@@ -1929,7 +1971,55 @@
                 <w:sz w:val="16"/>
                 <w:szCs w:val="14"/>
               </w:rPr>
-              <w:t xml:space="preserve">Saving 30% cost ~$150K pa by implementing an optimal </w:t>
+              <w:t>Saving 30% cost ~$1</w:t>
+            </w:r>
+            <w:r>
+              <w:rPr>
+                <w:rFonts w:ascii="Times New Roman" w:hAnsi="Times New Roman" w:cs="Times New Roman"/>
+                <w:sz w:val="16"/>
+                <w:szCs w:val="14"/>
+              </w:rPr>
+              <w:t>M</w:t>
+            </w:r>
+            <w:r>
+              <w:rPr>
+                <w:rFonts w:ascii="Times New Roman" w:hAnsi="Times New Roman" w:cs="Times New Roman"/>
+                <w:sz w:val="16"/>
+                <w:szCs w:val="14"/>
+              </w:rPr>
+              <w:t xml:space="preserve"> pa</w:t>
+            </w:r>
+            <w:r>
+              <w:rPr>
+                <w:rFonts w:ascii="Times New Roman" w:hAnsi="Times New Roman" w:cs="Times New Roman"/>
+                <w:sz w:val="16"/>
+                <w:szCs w:val="14"/>
+              </w:rPr>
+              <w:t xml:space="preserve"> for 10 customers</w:t>
+            </w:r>
+            <w:r>
+              <w:rPr>
+                <w:rFonts w:ascii="Times New Roman" w:hAnsi="Times New Roman" w:cs="Times New Roman"/>
+                <w:sz w:val="16"/>
+                <w:szCs w:val="14"/>
+              </w:rPr>
+              <w:t xml:space="preserve"> by implementing an optimal</w:t>
+            </w:r>
+            <w:r>
+              <w:rPr>
+                <w:rFonts w:ascii="Times New Roman" w:hAnsi="Times New Roman" w:cs="Times New Roman"/>
+                <w:sz w:val="16"/>
+                <w:szCs w:val="14"/>
+              </w:rPr>
+              <w:t>, scalable</w:t>
+            </w:r>
+            <w:r>
+              <w:rPr>
+                <w:rFonts w:ascii="Times New Roman" w:hAnsi="Times New Roman" w:cs="Times New Roman"/>
+                <w:sz w:val="16"/>
+                <w:szCs w:val="14"/>
+              </w:rPr>
+              <w:t xml:space="preserve"> </w:t>
             </w:r>
             <w:r>
               <w:rPr>
@@ -1954,6 +2044,49 @@
                 <w:szCs w:val="14"/>
               </w:rPr>
               <w:t>. Performed production load testing.</w:t>
+            </w:r>
+          </w:p>
+          <w:p>
+            <w:pPr>
+              <w:pStyle w:val="ListParagraph"/>
+              <w:numPr>
+                <w:ilvl w:val="0"/>
+                <w:numId w:val="10"/>
+              </w:numPr>
+              <w:ind w:right="-9"/>
+              <w:rPr>
+                <w:rFonts w:ascii="Times New Roman" w:hAnsi="Times New Roman" w:cs="Times New Roman"/>
+                <w:sz w:val="16"/>
+                <w:szCs w:val="14"/>
+                <w:lang w:val="en-IN"/>
+              </w:rPr>
+            </w:pPr>
+            <w:r>
+              <w:rPr>
+                <w:rFonts w:ascii="Times New Roman" w:hAnsi="Times New Roman" w:cs="Times New Roman"/>
+                <w:sz w:val="16"/>
+                <w:szCs w:val="14"/>
+                <w:lang w:val="en-IN"/>
+              </w:rPr>
+              <w:t xml:space="preserve">Lead wholesome project of </w:t>
+            </w:r>
+            <w:r>
+              <w:rPr>
+                <w:rFonts w:ascii="Times New Roman" w:hAnsi="Times New Roman" w:cs="Times New Roman"/>
+                <w:sz w:val="16"/>
+                <w:szCs w:val="14"/>
+                <w:lang w:val="en-IN"/>
+              </w:rPr>
+              <w:t>5-member</w:t>
+            </w:r>
+            <w:r>
+              <w:rPr>
+                <w:rFonts w:ascii="Times New Roman" w:hAnsi="Times New Roman" w:cs="Times New Roman"/>
+                <w:sz w:val="16"/>
+                <w:szCs w:val="14"/>
+                <w:lang w:val="en-IN"/>
+              </w:rPr>
+              <w:t xml:space="preserve"> team from blueprint to production deployment by appropriately allocating resources and IAM.</w:t>
             </w:r>
           </w:p>
           <w:p>
@@ -2415,11 +2548,57 @@
             <w:r>
               <w:rPr>
                 <w:rFonts w:ascii="Times New Roman" w:hAnsi="Times New Roman" w:cs="Times New Roman"/>
-                <w:sz w:val="16"/>
-                <w:szCs w:val="14"/>
-                <w:lang w:val="en-IN"/>
-              </w:rPr>
-              <w:t>.</w:t>
+                <w:b/>
+                <w:bCs/>
+                <w:sz w:val="16"/>
+                <w:szCs w:val="14"/>
+                <w:lang w:val="en-IN"/>
+              </w:rPr>
+              <w:t xml:space="preserve"> </w:t>
+            </w:r>
+            <w:r>
+              <w:rPr>
+                <w:rFonts w:ascii="Times New Roman" w:hAnsi="Times New Roman" w:cs="Times New Roman"/>
+                <w:sz w:val="16"/>
+                <w:szCs w:val="14"/>
+                <w:lang w:val="en-IN"/>
+              </w:rPr>
+              <w:t>us</w:t>
+            </w:r>
+            <w:r>
+              <w:rPr>
+                <w:rFonts w:ascii="Times New Roman" w:hAnsi="Times New Roman" w:cs="Times New Roman"/>
+                <w:sz w:val="16"/>
+                <w:szCs w:val="14"/>
+                <w:lang w:val="en-IN"/>
+              </w:rPr>
+              <w:t xml:space="preserve">ing </w:t>
+            </w:r>
+            <w:r>
+              <w:rPr>
+                <w:rFonts w:ascii="Times New Roman" w:hAnsi="Times New Roman" w:cs="Times New Roman"/>
+                <w:sz w:val="16"/>
+                <w:szCs w:val="14"/>
+              </w:rPr>
+              <w:t xml:space="preserve">cloud run, cloud function, </w:t>
+            </w:r>
+            <w:proofErr w:type="spellStart"/>
+            <w:r>
+              <w:rPr>
+                <w:rFonts w:ascii="Times New Roman" w:hAnsi="Times New Roman" w:cs="Times New Roman"/>
+                <w:sz w:val="16"/>
+                <w:szCs w:val="14"/>
+              </w:rPr>
+              <w:t>eventarc</w:t>
+            </w:r>
+            <w:proofErr w:type="spellEnd"/>
+            <w:r>
+              <w:rPr>
+                <w:rFonts w:ascii="Times New Roman" w:hAnsi="Times New Roman" w:cs="Times New Roman"/>
+                <w:sz w:val="16"/>
+                <w:szCs w:val="14"/>
+              </w:rPr>
+              <w:t>, GCS.</w:t>
             </w:r>
           </w:p>
           <w:p>
@@ -4216,8 +4395,21 @@
                 <w:szCs w:val="14"/>
                 <w:lang w:val="en-IN"/>
               </w:rPr>
-              <w:t>Automation Script</w:t>
-            </w:r>
+              <w:t xml:space="preserve">CI/CD &amp; </w:t>
+            </w:r>
+            <w:proofErr w:type="spellStart"/>
+            <w:r>
+              <w:rPr>
+                <w:rFonts w:ascii="Times New Roman" w:hAnsi="Times New Roman" w:cs="Times New Roman"/>
+                <w:b/>
+                <w:bCs/>
+                <w:sz w:val="16"/>
+                <w:szCs w:val="14"/>
+                <w:lang w:val="en-IN"/>
+              </w:rPr>
+              <w:t>IaC</w:t>
+            </w:r>
+            <w:proofErr w:type="spellEnd"/>
           </w:p>
         </w:tc>
         <w:tc>
@@ -4243,26 +4435,28 @@
                 <w:szCs w:val="14"/>
                 <w:lang w:val="en-IN"/>
               </w:rPr>
-              <w:t xml:space="preserve">Developed multiple automation for testing, analysing the data </w:t>
-            </w:r>
-            <w:r>
-              <w:rPr>
-                <w:rFonts w:ascii="Times New Roman" w:hAnsi="Times New Roman" w:cs="Times New Roman"/>
-                <w:sz w:val="16"/>
-                <w:szCs w:val="14"/>
-                <w:lang w:val="en-IN"/>
-              </w:rPr>
-              <w:t>pipeline (</w:t>
-            </w:r>
-            <w:r>
-              <w:rPr>
-                <w:rFonts w:ascii="Times New Roman" w:hAnsi="Times New Roman" w:cs="Times New Roman"/>
-                <w:sz w:val="16"/>
-                <w:szCs w:val="14"/>
-                <w:lang w:val="en-IN"/>
-              </w:rPr>
-              <w:t>CI-CD)</w:t>
-            </w:r>
+              <w:t xml:space="preserve">Terraform, Jenkins, GitLab, </w:t>
+            </w:r>
+            <w:r>
+              <w:rPr>
+                <w:rFonts w:ascii="Times New Roman" w:hAnsi="Times New Roman" w:cs="Times New Roman"/>
+                <w:sz w:val="16"/>
+                <w:szCs w:val="14"/>
+                <w:lang w:val="en-IN"/>
+              </w:rPr>
+              <w:t xml:space="preserve">Automation script for </w:t>
+            </w:r>
+            <w:proofErr w:type="spellStart"/>
+            <w:r>
+              <w:rPr>
+                <w:rFonts w:ascii="Times New Roman" w:hAnsi="Times New Roman" w:cs="Times New Roman"/>
+                <w:sz w:val="16"/>
+                <w:szCs w:val="14"/>
+                <w:lang w:val="en-IN"/>
+              </w:rPr>
+              <w:t>redeloyment</w:t>
+            </w:r>
+            <w:proofErr w:type="spellEnd"/>
           </w:p>
         </w:tc>
       </w:tr>
@@ -4445,7 +4639,7 @@
                 <w:szCs w:val="14"/>
                 <w:lang w:val="en-IN"/>
               </w:rPr>
-              <w:t>Basic familiarity of tools</w:t>
+              <w:t>GCP &amp; useful tools</w:t>
             </w:r>
           </w:p>
         </w:tc>
@@ -4472,7 +4666,16 @@
                 <w:szCs w:val="14"/>
                 <w:lang w:val="en-IN"/>
               </w:rPr>
-              <w:t>GIT, Gerrit,</w:t>
+              <w:t xml:space="preserve">Compute, Billing, Storage services, </w:t>
+            </w:r>
+            <w:r>
+              <w:rPr>
+                <w:rFonts w:ascii="Times New Roman" w:hAnsi="Times New Roman" w:cs="Times New Roman"/>
+                <w:sz w:val="16"/>
+                <w:szCs w:val="14"/>
+                <w:lang w:val="en-IN"/>
+              </w:rPr>
+              <w:t>GIT,</w:t>
             </w:r>
             <w:r>
               <w:rPr>
@@ -4510,7 +4713,25 @@
                 <w:szCs w:val="14"/>
                 <w:lang w:val="en-IN"/>
               </w:rPr>
-              <w:t xml:space="preserve"> Azure, AWS, Linux, Maya2020, Docker,  </w:t>
+              <w:t xml:space="preserve"> Azure, AWS, Linux, Maya2020, Docker,</w:t>
+            </w:r>
+            <w:r>
+              <w:rPr>
+                <w:rFonts w:ascii="Times New Roman" w:hAnsi="Times New Roman" w:cs="Times New Roman"/>
+                <w:sz w:val="16"/>
+                <w:szCs w:val="14"/>
+                <w:lang w:val="en-IN"/>
+              </w:rPr>
+              <w:t xml:space="preserve"> container</w:t>
+            </w:r>
+            <w:r>
+              <w:rPr>
+                <w:rFonts w:ascii="Times New Roman" w:hAnsi="Times New Roman" w:cs="Times New Roman"/>
+                <w:sz w:val="16"/>
+                <w:szCs w:val="14"/>
+                <w:lang w:val="en-IN"/>
+              </w:rPr>
+              <w:t xml:space="preserve">  </w:t>
             </w:r>
           </w:p>
           <w:p>
@@ -4791,16 +5012,16 @@
                 <w:szCs w:val="14"/>
                 <w:lang w:val="en-IN"/>
               </w:rPr>
-              <w:t xml:space="preserve">Part-time video content creators to help the people. More than </w:t>
-            </w:r>
-            <w:r>
-              <w:rPr>
-                <w:rFonts w:ascii="Times New Roman" w:hAnsi="Times New Roman" w:cs="Times New Roman"/>
-                <w:sz w:val="16"/>
-                <w:szCs w:val="14"/>
-                <w:lang w:val="en-IN"/>
-              </w:rPr>
-              <w:t>1</w:t>
+              <w:t xml:space="preserve">Part-time video content creators to help the people. </w:t>
+            </w:r>
+            <w:r>
+              <w:rPr>
+                <w:rFonts w:ascii="Times New Roman" w:hAnsi="Times New Roman" w:cs="Times New Roman"/>
+                <w:sz w:val="16"/>
+                <w:szCs w:val="14"/>
+                <w:lang w:val="en-IN"/>
+              </w:rPr>
+              <w:t>Having</w:t>
             </w:r>
             <w:r>
               <w:rPr>
@@ -4811,17 +5032,24 @@
               </w:rPr>
               <w:t xml:space="preserve"> </w:t>
             </w:r>
-            <w:proofErr w:type="gramStart"/>
-            <w:r>
-              <w:rPr>
-                <w:rFonts w:ascii="Times New Roman" w:hAnsi="Times New Roman" w:cs="Times New Roman"/>
-                <w:sz w:val="16"/>
-                <w:szCs w:val="14"/>
-                <w:lang w:val="en-IN"/>
-              </w:rPr>
-              <w:t>Million</w:t>
-            </w:r>
-            <w:proofErr w:type="gramEnd"/>
+            <w:r>
+              <w:rPr>
+                <w:rFonts w:ascii="Times New Roman" w:hAnsi="Times New Roman" w:cs="Times New Roman"/>
+                <w:sz w:val="16"/>
+                <w:szCs w:val="14"/>
+                <w:lang w:val="en-IN"/>
+              </w:rPr>
+              <w:t>20</w:t>
+            </w:r>
+            <w:r>
+              <w:rPr>
+                <w:rFonts w:ascii="Times New Roman" w:hAnsi="Times New Roman" w:cs="Times New Roman"/>
+                <w:sz w:val="16"/>
+                <w:szCs w:val="14"/>
+                <w:lang w:val="en-IN"/>
+              </w:rPr>
+              <w:t>M</w:t>
+            </w:r>
             <w:r>
               <w:rPr>
                 <w:rFonts w:ascii="Times New Roman" w:hAnsi="Times New Roman" w:cs="Times New Roman"/>
@@ -5421,27 +5649,7 @@
                 <w:szCs w:val="14"/>
                 <w:lang w:val="en-IN"/>
               </w:rPr>
-              <w:t xml:space="preserve">Fundamental of Accelerated Computing with </w:t>
-            </w:r>
-            <w:proofErr w:type="spellStart"/>
-            <w:r>
-              <w:rPr>
-                <w:rFonts w:ascii="Times New Roman" w:hAnsi="Times New Roman" w:cs="Times New Roman"/>
-                <w:sz w:val="16"/>
-                <w:szCs w:val="14"/>
-                <w:lang w:val="en-IN"/>
-              </w:rPr>
-              <w:t>Cuda</w:t>
-            </w:r>
-            <w:proofErr w:type="spellEnd"/>
-            <w:r>
-              <w:rPr>
-                <w:rFonts w:ascii="Times New Roman" w:hAnsi="Times New Roman" w:cs="Times New Roman"/>
-                <w:sz w:val="16"/>
-                <w:szCs w:val="14"/>
-                <w:lang w:val="en-IN"/>
-              </w:rPr>
-              <w:t xml:space="preserve"> Python</w:t>
+              <w:t>Fundamental of Accelerated Computing with Cuda Python</w:t>
             </w:r>
           </w:p>
         </w:tc>
@@ -5798,9 +6006,8 @@
                 <w:rFonts w:ascii="Times New Roman" w:hAnsi="Times New Roman" w:cs="Times New Roman"/>
                 <w:sz w:val="16"/>
                 <w:szCs w:val="14"/>
-                <w:lang w:val="en-IN"/>
-              </w:rPr>
-              <w:t>Python</w:t>
+              </w:rPr>
+              <w:t>Google Cloud Certified Professional Data Engineer</w:t>
             </w:r>
           </w:p>
         </w:tc>
@@ -5821,17 +6028,15 @@
                 <w:lang w:val="en-IN"/>
               </w:rPr>
             </w:pPr>
-            <w:proofErr w:type="spellStart"/>
-            <w:r>
-              <w:rPr>
-                <w:rFonts w:ascii="Times New Roman" w:hAnsi="Times New Roman" w:cs="Times New Roman"/>
-                <w:sz w:val="16"/>
-                <w:szCs w:val="14"/>
-                <w:lang w:val="en-IN"/>
-              </w:rPr>
-              <w:t>HackerRank</w:t>
-            </w:r>
-            <w:proofErr w:type="spellEnd"/>
+            <w:r>
+              <w:rPr>
+                <w:rFonts w:ascii="Times New Roman" w:hAnsi="Times New Roman" w:cs="Times New Roman"/>
+                <w:sz w:val="16"/>
+                <w:szCs w:val="14"/>
+                <w:lang w:val="en-IN"/>
+              </w:rPr>
+              <w:t>Google</w:t>
+            </w:r>
           </w:p>
         </w:tc>
         <w:tc>
@@ -5961,20 +6166,6 @@
     <w:p>
       <w:pPr>
         <w:spacing w:after="0" w:line="240" w:lineRule="auto"/>
-        <w:ind w:left="-284" w:right="-295"/>
-        <w:rPr>
-          <w:rFonts w:ascii="Times New Roman" w:hAnsi="Times New Roman" w:cs="Times New Roman"/>
-          <w:b/>
-          <w:bCs/>
-          <w:sz w:val="20"/>
-          <w:szCs w:val="18"/>
-          <w:lang w:val="en-IN"/>
-        </w:rPr>
-      </w:pPr>
-    </w:p>
-    <w:p>
-      <w:pPr>
-        <w:spacing w:after="0" w:line="240" w:lineRule="auto"/>
         <w:ind w:right="-295"/>
         <w:rPr>
           <w:rFonts w:ascii="Times New Roman" w:hAnsi="Times New Roman" w:cs="Times New Roman"/>
@@ -5995,7 +6186,7 @@
 </file>
 
 <file path=word/numbering.xml><?xml version="1.0" encoding="utf-8"?>
-<w:numbering xmlns:wpc="http://schemas.microsoft.com/office/word/2010/wordprocessingCanvas" xmlns:cx="http://schemas.microsoft.com/office/drawing/2014/chartex" xmlns:cx1="http://schemas.microsoft.com/office/drawing/2015/9/8/chartex" xmlns:cx2="http://schemas.microsoft.com/office/drawing/2015/10/21/chartex" xmlns:cx3="http://schemas.microsoft.com/office/drawing/2016/5/9/chartex" xmlns:cx4="http://schemas.microsoft.com/office/drawing/2016/5/10/chartex" xmlns:cx5="http://schemas.microsoft.com/office/drawing/2016/5/11/chartex" xmlns:cx6="http://schemas.microsoft.com/office/drawing/2016/5/12/chartex" xmlns:cx7="http://schemas.microsoft.com/office/drawing/2016/5/13/chartex" xmlns:cx8="http://schemas.microsoft.com/office/drawing/2016/5/14/chartex" xmlns:mc="http://schemas.openxmlformats.org/markup-compatibility/2006" xmlns:aink="http://schemas.microsoft.com/office/drawing/2016/ink" xmlns:am3d="http://schemas.microsoft.com/office/drawing/2017/model3d" xmlns:o="urn:schemas-microsoft-com:office:office" xmlns:oel="http://schemas.microsoft.com/office/2019/extlst" xmlns:r="http://schemas.openxmlformats.org/officeDocument/2006/relationships" xmlns:m="http://schemas.openxmlformats.org/officeDocument/2006/math" xmlns:v="urn:schemas-microsoft-com:vml" xmlns:wp14="http://schemas.microsoft.com/office/word/2010/wordprocessingDrawing" xmlns:wp="http://schemas.openxmlformats.org/drawingml/2006/wordprocessingDrawing" xmlns:w10="urn:schemas-microsoft-com:office:word" xmlns:w="http://schemas.openxmlformats.org/wordprocessingml/2006/main" xmlns:w14="http://schemas.microsoft.com/office/word/2010/wordml" xmlns:w15="http://schemas.microsoft.com/office/word/2012/wordml" xmlns:w16cex="http://schemas.microsoft.com/office/word/2018/wordml/cex" xmlns:w16cid="http://schemas.microsoft.com/office/word/2016/wordml/cid" xmlns:w16="http://schemas.microsoft.com/office/word/2018/wordml" xmlns:w16du="http://schemas.microsoft.com/office/word/2023/wordml/word16du" xmlns:w16sdtdh="http://schemas.microsoft.com/office/word/2020/wordml/sdtdatahash" xmlns:w16se="http://schemas.microsoft.com/office/word/2015/wordml/symex" xmlns:wpg="http://schemas.microsoft.com/office/word/2010/wordprocessingGroup" xmlns:wpi="http://schemas.microsoft.com/office/word/2010/wordprocessingInk" xmlns:wne="http://schemas.microsoft.com/office/word/2006/wordml" xmlns:wps="http://schemas.microsoft.com/office/word/2010/wordprocessingShape" mc:Ignorable="w14 w15 w16se w16cid w16 w16cex w16sdtdh w16du wp14">
+<w:numbering xmlns:wpc="http://schemas.microsoft.com/office/word/2010/wordprocessingCanvas" xmlns:cx="http://schemas.microsoft.com/office/drawing/2014/chartex" xmlns:cx1="http://schemas.microsoft.com/office/drawing/2015/9/8/chartex" xmlns:cx2="http://schemas.microsoft.com/office/drawing/2015/10/21/chartex" xmlns:cx3="http://schemas.microsoft.com/office/drawing/2016/5/9/chartex" xmlns:cx4="http://schemas.microsoft.com/office/drawing/2016/5/10/chartex" xmlns:cx5="http://schemas.microsoft.com/office/drawing/2016/5/11/chartex" xmlns:cx6="http://schemas.microsoft.com/office/drawing/2016/5/12/chartex" xmlns:cx7="http://schemas.microsoft.com/office/drawing/2016/5/13/chartex" xmlns:cx8="http://schemas.microsoft.com/office/drawing/2016/5/14/chartex" xmlns:mc="http://schemas.openxmlformats.org/markup-compatibility/2006" xmlns:aink="http://schemas.microsoft.com/office/drawing/2016/ink" xmlns:am3d="http://schemas.microsoft.com/office/drawing/2017/model3d" xmlns:o="urn:schemas-microsoft-com:office:office" xmlns:oel="http://schemas.microsoft.com/office/2019/extlst" xmlns:r="http://schemas.openxmlformats.org/officeDocument/2006/relationships" xmlns:m="http://schemas.openxmlformats.org/officeDocument/2006/math" xmlns:v="urn:schemas-microsoft-com:vml" xmlns:wp14="http://schemas.microsoft.com/office/word/2010/wordprocessingDrawing" xmlns:wp="http://schemas.openxmlformats.org/drawingml/2006/wordprocessingDrawing" xmlns:w10="urn:schemas-microsoft-com:office:word" xmlns:w="http://schemas.openxmlformats.org/wordprocessingml/2006/main" xmlns:w14="http://schemas.microsoft.com/office/word/2010/wordml" xmlns:w15="http://schemas.microsoft.com/office/word/2012/wordml" xmlns:w16cex="http://schemas.microsoft.com/office/word/2018/wordml/cex" xmlns:w16cid="http://schemas.microsoft.com/office/word/2016/wordml/cid" xmlns:w16="http://schemas.microsoft.com/office/word/2018/wordml" xmlns:w16du="http://schemas.microsoft.com/office/word/2023/wordml/word16du" xmlns:w16sdtdh="http://schemas.microsoft.com/office/word/2020/wordml/sdtdatahash" xmlns:w16sdtfl="http://schemas.microsoft.com/office/word/2024/wordml/sdtformatlock" xmlns:w16se="http://schemas.microsoft.com/office/word/2015/wordml/symex" xmlns:wpg="http://schemas.microsoft.com/office/word/2010/wordprocessingGroup" xmlns:wpi="http://schemas.microsoft.com/office/word/2010/wordprocessingInk" xmlns:wne="http://schemas.microsoft.com/office/word/2006/wordml" xmlns:wps="http://schemas.microsoft.com/office/word/2010/wordprocessingShape" mc:Ignorable="w14 w15 w16se w16cid w16 w16cex w16sdtdh w16sdtfl w16du wp14">
   <w:abstractNum w:abstractNumId="0" w15:restartNumberingAfterBreak="0">
     <w:nsid w:val="01B35580"/>
     <w:multiLevelType w:val="hybridMultilevel"/>
@@ -8088,7 +8279,7 @@
 </file>
 
 <file path=word/styles.xml><?xml version="1.0" encoding="utf-8"?>
-<w:styles xmlns:mc="http://schemas.openxmlformats.org/markup-compatibility/2006" xmlns:r="http://schemas.openxmlformats.org/officeDocument/2006/relationships" xmlns:w="http://schemas.openxmlformats.org/wordprocessingml/2006/main" xmlns:w14="http://schemas.microsoft.com/office/word/2010/wordml" xmlns:w15="http://schemas.microsoft.com/office/word/2012/wordml" xmlns:w16cex="http://schemas.microsoft.com/office/word/2018/wordml/cex" xmlns:w16cid="http://schemas.microsoft.com/office/word/2016/wordml/cid" xmlns:w16="http://schemas.microsoft.com/office/word/2018/wordml" xmlns:w16du="http://schemas.microsoft.com/office/word/2023/wordml/word16du" xmlns:w16sdtdh="http://schemas.microsoft.com/office/word/2020/wordml/sdtdatahash" xmlns:w16se="http://schemas.microsoft.com/office/word/2015/wordml/symex" mc:Ignorable="w14 w15 w16se w16cid w16 w16cex w16sdtdh w16du">
+<w:styles xmlns:mc="http://schemas.openxmlformats.org/markup-compatibility/2006" xmlns:r="http://schemas.openxmlformats.org/officeDocument/2006/relationships" xmlns:w="http://schemas.openxmlformats.org/wordprocessingml/2006/main" xmlns:w14="http://schemas.microsoft.com/office/word/2010/wordml" xmlns:w15="http://schemas.microsoft.com/office/word/2012/wordml" xmlns:w16cex="http://schemas.microsoft.com/office/word/2018/wordml/cex" xmlns:w16cid="http://schemas.microsoft.com/office/word/2016/wordml/cid" xmlns:w16="http://schemas.microsoft.com/office/word/2018/wordml" xmlns:w16du="http://schemas.microsoft.com/office/word/2023/wordml/word16du" xmlns:w16sdtdh="http://schemas.microsoft.com/office/word/2020/wordml/sdtdatahash" xmlns:w16sdtfl="http://schemas.microsoft.com/office/word/2024/wordml/sdtformatlock" xmlns:w16se="http://schemas.microsoft.com/office/word/2015/wordml/symex" mc:Ignorable="w14 w15 w16se w16cid w16 w16cex w16sdtdh w16sdtfl w16du">
   <w:docDefaults>
     <w:rPrDefault>
       <w:rPr>
@@ -8492,7 +8683,6 @@
   <w:style w:type="character" w:default="1" w:styleId="DefaultParagraphFont">
     <w:name w:val="Default Paragraph Font"/>
     <w:uiPriority w:val="1"/>
-    <w:semiHidden/>
     <w:unhideWhenUsed/>
   </w:style>
   <w:style w:type="table" w:default="1" w:styleId="TableNormal">

</xml_diff>